<commit_message>
Modification du fichier Veille technologique
</commit_message>
<xml_diff>
--- a/Veille technologique.docx
+++ b/Veille technologique.docx
@@ -115,130 +115,118 @@
         <w:t xml:space="preserve"> : </w:t>
       </w:r>
       <w:hyperlink r:id="rId5" w:history="1">
+        <w:r>
+          <w:rPr>
+            <w:rStyle w:val="Lienhypertexte"/>
+          </w:rPr>
+          <w:t xml:space="preserve">6 raisons d'aimer et d'utiliser </w:t>
+        </w:r>
         <w:proofErr w:type="spellStart"/>
         <w:r>
           <w:rPr>
             <w:rStyle w:val="Lienhypertexte"/>
           </w:rPr>
-          <w:t>react.</w:t>
+          <w:t>ReactJS</w:t>
         </w:r>
+        <w:proofErr w:type="spellEnd"/>
         <w:r>
           <w:rPr>
             <w:rStyle w:val="Lienhypertexte"/>
           </w:rPr>
-          <w:t>d</w:t>
+          <w:t xml:space="preserve"> - ACSEO</w:t>
         </w:r>
+      </w:hyperlink>
+    </w:p>
+    <w:p>
+      <w:pPr>
+        <w:rPr>
+          <w:b/>
+          <w:bCs/>
+        </w:rPr>
+      </w:pPr>
+      <w:r>
+        <w:rPr>
+          <w:b/>
+          <w:bCs/>
+        </w:rPr>
+        <w:t>2. Django (</w:t>
+      </w:r>
+      <w:proofErr w:type="spellStart"/>
+      <w:r>
+        <w:rPr>
+          <w:b/>
+          <w:bCs/>
+        </w:rPr>
+        <w:t>Back-end</w:t>
+      </w:r>
+      <w:proofErr w:type="spellEnd"/>
+      <w:r>
+        <w:rPr>
+          <w:b/>
+          <w:bCs/>
+        </w:rPr>
+        <w:t>)</w:t>
+      </w:r>
+    </w:p>
+    <w:p>
+      <w:pPr>
+        <w:numPr>
+          <w:ilvl w:val="0"/>
+          <w:numId w:val="2"/>
+        </w:numPr>
+      </w:pPr>
+      <w:r>
+        <w:rPr>
+          <w:b/>
+          <w:bCs/>
+        </w:rPr>
+        <w:t>Avantages</w:t>
+      </w:r>
+      <w:r>
+        <w:t xml:space="preserve"> : Sécurisé, rapide à mettre en place, complet (authentification intégrée, ORM).</w:t>
+      </w:r>
+    </w:p>
+    <w:p>
+      <w:pPr>
+        <w:numPr>
+          <w:ilvl w:val="0"/>
+          <w:numId w:val="2"/>
+        </w:numPr>
+      </w:pPr>
+      <w:r>
+        <w:rPr>
+          <w:b/>
+          <w:bCs/>
+        </w:rPr>
+        <w:t>Inconvénients</w:t>
+      </w:r>
+      <w:r>
+        <w:t xml:space="preserve"> : Moins flexible pour des projets très spécifiques.</w:t>
+      </w:r>
+    </w:p>
+    <w:p>
+      <w:pPr>
+        <w:numPr>
+          <w:ilvl w:val="0"/>
+          <w:numId w:val="2"/>
+        </w:numPr>
+      </w:pPr>
+      <w:r>
+        <w:rPr>
+          <w:b/>
+          <w:bCs/>
+        </w:rPr>
+        <w:t>Source</w:t>
+      </w:r>
+      <w:r>
+        <w:t xml:space="preserve"> : </w:t>
+      </w:r>
+      <w:hyperlink r:id="rId6" w:anchor=":~:text=Django%20%3A%20ORM&amp;text=Les%20d%C3%A9veloppeurs%20n'ont%20pas,des%20modifications%20minimales%20du%20code." w:history="1">
         <w:r>
           <w:rPr>
             <w:rStyle w:val="Lienhypertexte"/>
           </w:rPr>
-          <w:t>ev</w:t>
-        </w:r>
-        <w:proofErr w:type="spellEnd"/>
-      </w:hyperlink>
-    </w:p>
-    <w:p>
-      <w:pPr>
-        <w:rPr>
-          <w:b/>
-          <w:bCs/>
-        </w:rPr>
-      </w:pPr>
-      <w:r>
-        <w:rPr>
-          <w:b/>
-          <w:bCs/>
-        </w:rPr>
-        <w:t>2. Django (</w:t>
-      </w:r>
-      <w:proofErr w:type="spellStart"/>
-      <w:r>
-        <w:rPr>
-          <w:b/>
-          <w:bCs/>
-        </w:rPr>
-        <w:t>Back-end</w:t>
-      </w:r>
-      <w:proofErr w:type="spellEnd"/>
-      <w:r>
-        <w:rPr>
-          <w:b/>
-          <w:bCs/>
-        </w:rPr>
-        <w:t>)</w:t>
-      </w:r>
-    </w:p>
-    <w:p>
-      <w:pPr>
-        <w:numPr>
-          <w:ilvl w:val="0"/>
-          <w:numId w:val="2"/>
-        </w:numPr>
-      </w:pPr>
-      <w:r>
-        <w:rPr>
-          <w:b/>
-          <w:bCs/>
-        </w:rPr>
-        <w:t>Avantages</w:t>
-      </w:r>
-      <w:r>
-        <w:t xml:space="preserve"> : Sécurisé, rapide à mettre en place, complet (authentification intégrée, ORM).</w:t>
-      </w:r>
-    </w:p>
-    <w:p>
-      <w:pPr>
-        <w:numPr>
-          <w:ilvl w:val="0"/>
-          <w:numId w:val="2"/>
-        </w:numPr>
-      </w:pPr>
-      <w:r>
-        <w:rPr>
-          <w:b/>
-          <w:bCs/>
-        </w:rPr>
-        <w:t>Inconvénients</w:t>
-      </w:r>
-      <w:r>
-        <w:t xml:space="preserve"> : Moins flexible pour des projets très spécifiques.</w:t>
-      </w:r>
-    </w:p>
-    <w:p>
-      <w:pPr>
-        <w:numPr>
-          <w:ilvl w:val="0"/>
-          <w:numId w:val="2"/>
-        </w:numPr>
-      </w:pPr>
-      <w:r>
-        <w:rPr>
-          <w:b/>
-          <w:bCs/>
-        </w:rPr>
-        <w:t>Source</w:t>
-      </w:r>
-      <w:r>
-        <w:t xml:space="preserve"> : </w:t>
-      </w:r>
-      <w:hyperlink r:id="rId6" w:history="1">
-        <w:r>
-          <w:rPr>
-            <w:rStyle w:val="Lienhypertexte"/>
-          </w:rPr>
-          <w:t>djangoproj</w:t>
-        </w:r>
-        <w:r>
-          <w:rPr>
-            <w:rStyle w:val="Lienhypertexte"/>
-          </w:rPr>
-          <w:t>e</w:t>
-        </w:r>
-        <w:r>
-          <w:rPr>
-            <w:rStyle w:val="Lienhypertexte"/>
-          </w:rPr>
-          <w:t>ct.com</w:t>
+          <w:t>Pourquoi utiliser Django pour du développement web ?</w:t>
         </w:r>
       </w:hyperlink>
     </w:p>
@@ -315,19 +303,7 @@
           <w:rPr>
             <w:rStyle w:val="Lienhypertexte"/>
           </w:rPr>
-          <w:t>postgre</w:t>
-        </w:r>
-        <w:r>
-          <w:rPr>
-            <w:rStyle w:val="Lienhypertexte"/>
-          </w:rPr>
-          <w:t>s</w:t>
-        </w:r>
-        <w:r>
-          <w:rPr>
-            <w:rStyle w:val="Lienhypertexte"/>
-          </w:rPr>
-          <w:t>ql.org</w:t>
+          <w:t>PostgreSQL : Robuste, performant, stable et open-source</w:t>
         </w:r>
       </w:hyperlink>
     </w:p>

</xml_diff>